<commit_message>
the git can work now
</commit_message>
<xml_diff>
--- a/pagerank.docx
+++ b/pagerank.docx
@@ -13,19 +13,32 @@
         <w:t xml:space="preserve"> </w:t>
       </w:r>
     </w:p>
-    <w:p/>
     <w:p>
-      <w:bookmarkStart w:id="0" w:name="_GoBack"/>
-      <w:bookmarkEnd w:id="0"/>
+      <w:r>
+        <w:t>This is an algorithm</w:t>
+      </w:r>
+    </w:p>
+    <w:p>
       <w:r>
         <w:t>TFIDF</w:t>
       </w:r>
     </w:p>
-    <w:p/>
+    <w:p>
+      <w:r>
+        <w:t>And this is another algorithm</w:t>
+      </w:r>
+    </w:p>
     <w:p>
       <w:r>
         <w:t>DIRECT HIT</w:t>
       </w:r>
+    </w:p>
+    <w:p>
+      <w:r>
+        <w:t>And of course this is also algorithm, no surprise.</w:t>
+      </w:r>
+      <w:bookmarkStart w:id="0" w:name="_GoBack"/>
+      <w:bookmarkEnd w:id="0"/>
     </w:p>
     <w:sectPr>
       <w:pgSz w:w="11900" w:h="16840"/>

</xml_diff>